<commit_message>
Support for QIASeq v4 templates
</commit_message>
<xml_diff>
--- a/inst/templates/AHD_v3_NEG.docx
+++ b/inst/templates/AHD_v3_NEG.docx
@@ -1174,25 +1174,7 @@
           <w:sz w:val="16"/>
           <w:szCs w:val="18"/>
         </w:rPr>
-        <w:t>ariant origin (</w:t>
-      </w:r>
-      <w:proofErr w:type="gramStart"/>
-      <w:r>
-        <w:rPr>
-          <w:rFonts w:cs="Arial"/>
-          <w:sz w:val="16"/>
-          <w:szCs w:val="18"/>
-        </w:rPr>
-        <w:t>i.e.</w:t>
-      </w:r>
-      <w:proofErr w:type="gramEnd"/>
-      <w:r>
-        <w:rPr>
-          <w:rFonts w:cs="Arial"/>
-          <w:sz w:val="16"/>
-          <w:szCs w:val="18"/>
-        </w:rPr>
-        <w:t xml:space="preserve"> somatic or germline) is assumed based on ancillary information (e.g. population databases, literature, variant read frequency) for the purpose of clinical interpretation. All assumed somatic variants are reported (and generally considered clinically significant). Variants of uncertain origin are also reported, as are likely benign germline polymorphisms if sufficiently rare and otherwise undescribed. Testing of a non-haematological specimen may be recommended to evaluate variant origin. Recurrent population variants are not reported.</w:t>
+        <w:t>ariant origin (i.e. somatic or germline) is assumed based on ancillary information (e.g. population databases, literature, variant read frequency) for the purpose of clinical interpretation. All assumed somatic variants are reported (and generally considered clinically significant). Variants of uncertain origin are also reported, as are likely benign germline polymorphisms if sufficiently rare and otherwise undescribed. Testing of a non-haematological specimen may be recommended to evaluate variant origin. Recurrent population variants are not reported.</w:t>
       </w:r>
       <w:r>
         <w:rPr>
@@ -1326,25 +1308,7 @@
           <w:sz w:val="16"/>
           <w:szCs w:val="16"/>
         </w:rPr>
-        <w:t xml:space="preserve"> with the exception of CEBPA (detection limit ~ 10%) and ASXL1 c.1934</w:t>
-      </w:r>
-      <w:proofErr w:type="gramStart"/>
-      <w:r>
-        <w:rPr>
-          <w:rFonts w:cs="Arial"/>
-          <w:sz w:val="16"/>
-          <w:szCs w:val="16"/>
-        </w:rPr>
-        <w:t>dup;p</w:t>
-      </w:r>
-      <w:proofErr w:type="gramEnd"/>
-      <w:r>
-        <w:rPr>
-          <w:rFonts w:cs="Arial"/>
-          <w:sz w:val="16"/>
-          <w:szCs w:val="16"/>
-        </w:rPr>
-        <w:t>.Gly646Trpfs*12 (detection limit ~ 5%)</w:t>
+        <w:t xml:space="preserve"> with the exception of CEBPA (detection limit ~ 10%) and ASXL1 c.1934dup;p.Gly646Trpfs*12 (detection limit ~ 5%)</w:t>
       </w:r>
       <w:r>
         <w:rPr>
@@ -1376,25 +1340,7 @@
           <w:sz w:val="16"/>
           <w:szCs w:val="16"/>
         </w:rPr>
-        <w:t>percentage relative standard uncertainty (</w:t>
-      </w:r>
-      <w:proofErr w:type="gramStart"/>
-      <w:r>
-        <w:rPr>
-          <w:rFonts w:cs="Arial"/>
-          <w:sz w:val="16"/>
-          <w:szCs w:val="16"/>
-        </w:rPr>
-        <w:t>i.e.</w:t>
-      </w:r>
-      <w:proofErr w:type="gramEnd"/>
-      <w:r>
-        <w:rPr>
-          <w:rFonts w:cs="Arial"/>
-          <w:sz w:val="16"/>
-          <w:szCs w:val="16"/>
-        </w:rPr>
-        <w:t xml:space="preserve"> CV%)</w:t>
+        <w:t>percentage relative standard uncertainty (i.e. CV%)</w:t>
       </w:r>
       <w:r>
         <w:rPr>
@@ -1522,25 +1468,7 @@
           <w:sz w:val="16"/>
           <w:szCs w:val="16"/>
         </w:rPr>
-        <w:t xml:space="preserve"> In addition, the clonal origin of somatic variants (</w:t>
-      </w:r>
-      <w:proofErr w:type="gramStart"/>
-      <w:r>
-        <w:rPr>
-          <w:rFonts w:cs="Arial"/>
-          <w:sz w:val="16"/>
-          <w:szCs w:val="16"/>
-        </w:rPr>
-        <w:t>i.e.</w:t>
-      </w:r>
-      <w:proofErr w:type="gramEnd"/>
-      <w:r>
-        <w:rPr>
-          <w:rFonts w:cs="Arial"/>
-          <w:sz w:val="16"/>
-          <w:szCs w:val="16"/>
-        </w:rPr>
-        <w:t xml:space="preserve"> disease compartment or cell lineage) cannot be determined. </w:t>
+        <w:t xml:space="preserve"> In addition, the clonal origin of somatic variants (i.e. disease compartment or cell lineage) cannot be determined. </w:t>
       </w:r>
       <w:r>
         <w:rPr>
@@ -1684,23 +1612,7 @@
           <w:rFonts w:eastAsia="Times New Roman" w:cs="Arial"/>
           <w:szCs w:val="16"/>
         </w:rPr>
-        <w:t xml:space="preserve">Please note FLT3-ITDs are not detected with this assay. A separate assay may have been </w:t>
-      </w:r>
-      <w:proofErr w:type="gramStart"/>
-      <w:r>
-        <w:rPr>
-          <w:rFonts w:eastAsia="Times New Roman" w:cs="Arial"/>
-          <w:szCs w:val="16"/>
-        </w:rPr>
-        <w:t>performed,</w:t>
-      </w:r>
-      <w:proofErr w:type="gramEnd"/>
-      <w:r>
-        <w:rPr>
-          <w:rFonts w:eastAsia="Times New Roman" w:cs="Arial"/>
-          <w:szCs w:val="16"/>
-        </w:rPr>
-        <w:t xml:space="preserve"> result included in </w:t>
+        <w:t xml:space="preserve">Please note FLT3-ITDs are not detected with this assay. A separate assay may have been performed, result included in </w:t>
       </w:r>
       <w:r>
         <w:rPr>
@@ -1999,7 +1911,7 @@
           <w:sz w:val="18"/>
           <w:szCs w:val="18"/>
         </w:rPr>
-        <w:t>25-Oct-2023</w:t>
+        <w:t>1-Nov-2023</w:t>
       </w:r>
       <w:r>
         <w:rPr>
@@ -2083,21 +1995,6 @@
         <w:t>(5): 405-23.</w:t>
       </w:r>
       <w:bookmarkEnd w:id="0"/>
-    </w:p>
-    <w:p>
-      <w:pPr>
-        <w:pStyle w:val="EndNoteBibliography"/>
-        <w:jc w:val="both"/>
-        <w:rPr>
-          <w:rStyle w:val="Normal2Char"/>
-          <w:rFonts w:eastAsia="MS Mincho"/>
-          <w:noProof w:val="0"/>
-          <w:color w:val="0D0D0D"/>
-          <w:sz w:val="16"/>
-          <w:szCs w:val="18"/>
-          <w:lang w:val="en-AU"/>
-        </w:rPr>
-      </w:pPr>
     </w:p>
     <w:p>
       <w:pPr>
@@ -3135,7 +3032,7 @@
                                   </pic:cNvPicPr>
                                 </pic:nvPicPr>
                                 <pic:blipFill>
-                                  <a:blip r:embed="rId3">
+                                  <a:blip r:embed="rId2">
                                     <a:extLst>
                                       <a:ext uri="{28A0092B-C50C-407E-A947-70E740481C1C}">
                                         <a14:useLocalDpi xmlns:a14="http://schemas.microsoft.com/office/drawing/2010/main" val="0"/>
@@ -3286,7 +3183,7 @@
                   </pic:cNvPicPr>
                 </pic:nvPicPr>
                 <pic:blipFill>
-                  <a:blip r:embed="rId4">
+                  <a:blip r:embed="rId3">
                     <a:extLst>
                       <a:ext uri="{28A0092B-C50C-407E-A947-70E740481C1C}">
                         <a14:useLocalDpi xmlns:a14="http://schemas.microsoft.com/office/drawing/2010/main" val="0"/>

</xml_diff>